<commit_message>
Word doc snap shot added
</commit_message>
<xml_diff>
--- a/GitHUB.docx
+++ b/GitHUB.docx
@@ -56,16 +56,78 @@
         <w:t>email account</w:t>
       </w:r>
       <w:r>
-        <w:t xml:space="preserve"> </w:t>
-      </w:r>
-      <w:bookmarkStart w:id="0" w:name="_GoBack"/>
-      <w:bookmarkEnd w:id="0"/>
-      <w:r>
-        <w:t xml:space="preserve">to create </w:t>
+        <w:t xml:space="preserve"> to create </w:t>
       </w:r>
       <w:r>
-        <w:t>Free account on GitHUB (pinkeshpatel.hh2o@gmail.com)</w:t>
+        <w:t>Free account on GitHUB (</w:t>
       </w:r>
+      <w:hyperlink r:id="rId7" w:history="1">
+        <w:r>
+          <w:rPr>
+            <w:rStyle w:val="Hyperlink"/>
+          </w:rPr>
+          <w:t>pinkeshpatel.hh2o@gmail.com</w:t>
+        </w:r>
+      </w:hyperlink>
+      <w:r>
+        <w:t>)</w:t>
+      </w:r>
+    </w:p>
+    <w:p>
+      <w:pPr>
+        <w:pStyle w:val="ListParagraph"/>
+        <w:numPr>
+          <w:ilvl w:val="0"/>
+          <w:numId w:val="1"/>
+        </w:numPr>
+      </w:pPr>
+      <w:r>
+        <w:t>Git commands</w:t>
+      </w:r>
+    </w:p>
+    <w:p>
+      <w:pPr>
+        <w:jc w:val="center"/>
+      </w:pPr>
+      <w:bookmarkStart w:id="0" w:name="_GoBack"/>
+      <w:r>
+        <w:drawing>
+          <wp:inline distT="0" distB="0" distL="0" distR="0" wp14:anchorId="48B197B5" wp14:editId="431BDF46">
+            <wp:extent cx="6119390" cy="4214225"/>
+            <wp:effectExtent l="0" t="0" r="0" b="0"/>
+            <wp:docPr id="1" name="Picture 1"/>
+            <wp:cNvGraphicFramePr>
+              <a:graphicFrameLocks xmlns:a="http://schemas.openxmlformats.org/drawingml/2006/main" noChangeAspect="1"/>
+            </wp:cNvGraphicFramePr>
+            <a:graphic xmlns:a="http://schemas.openxmlformats.org/drawingml/2006/main">
+              <a:graphicData uri="http://schemas.openxmlformats.org/drawingml/2006/picture">
+                <pic:pic xmlns:pic="http://schemas.openxmlformats.org/drawingml/2006/picture">
+                  <pic:nvPicPr>
+                    <pic:cNvPr id="1" name=""/>
+                    <pic:cNvPicPr/>
+                  </pic:nvPicPr>
+                  <pic:blipFill>
+                    <a:blip r:embed="rId8"/>
+                    <a:stretch>
+                      <a:fillRect/>
+                    </a:stretch>
+                  </pic:blipFill>
+                  <pic:spPr>
+                    <a:xfrm>
+                      <a:off x="0" y="0"/>
+                      <a:ext cx="6119390" cy="4214225"/>
+                    </a:xfrm>
+                    <a:prstGeom prst="rect">
+                      <a:avLst/>
+                    </a:prstGeom>
+                  </pic:spPr>
+                </pic:pic>
+              </a:graphicData>
+            </a:graphic>
+          </wp:inline>
+        </w:drawing>
+      </w:r>
+      <w:bookmarkEnd w:id="0"/>
     </w:p>
     <w:sectPr>
       <w:pgSz w:w="11906" w:h="16838"/>
@@ -80,6 +142,119 @@
 <file path=word/numbering.xml><?xml version="1.0" encoding="utf-8"?>
 <w:numbering xmlns:wpc="http://schemas.microsoft.com/office/word/2010/wordprocessingCanvas" xmlns:mc="http://schemas.openxmlformats.org/markup-compatibility/2006" xmlns:o="urn:schemas-microsoft-com:office:office" xmlns:r="http://schemas.openxmlformats.org/officeDocument/2006/relationships" xmlns:m="http://schemas.openxmlformats.org/officeDocument/2006/math" xmlns:v="urn:schemas-microsoft-com:vml" xmlns:wp14="http://schemas.microsoft.com/office/word/2010/wordprocessingDrawing" xmlns:wp="http://schemas.openxmlformats.org/drawingml/2006/wordprocessingDrawing" xmlns:w10="urn:schemas-microsoft-com:office:word" xmlns:w="http://schemas.openxmlformats.org/wordprocessingml/2006/main" xmlns:w14="http://schemas.microsoft.com/office/word/2010/wordml" xmlns:w15="http://schemas.microsoft.com/office/word/2012/wordml" xmlns:wpg="http://schemas.microsoft.com/office/word/2010/wordprocessingGroup" xmlns:wpi="http://schemas.microsoft.com/office/word/2010/wordprocessingInk" xmlns:wne="http://schemas.microsoft.com/office/word/2006/wordml" xmlns:wps="http://schemas.microsoft.com/office/word/2010/wordprocessingShape" mc:Ignorable="w14 w15 wp14">
   <w:abstractNum w:abstractNumId="0" w15:restartNumberingAfterBreak="0">
+    <w:nsid w:val="3A1160BE"/>
+    <w:multiLevelType w:val="hybridMultilevel"/>
+    <w:tmpl w:val="6ABE6B28"/>
+    <w:lvl w:ilvl="0" w:tplc="0C09000D">
+      <w:start w:val="1"/>
+      <w:numFmt w:val="bullet"/>
+      <w:lvlText w:val=""/>
+      <w:lvlJc w:val="left"/>
+      <w:pPr>
+        <w:ind w:left="2160" w:hanging="360"/>
+      </w:pPr>
+      <w:rPr>
+        <w:rFonts w:ascii="Wingdings" w:hAnsi="Wingdings" w:hint="default"/>
+      </w:rPr>
+    </w:lvl>
+    <w:lvl w:ilvl="1" w:tplc="0C090003" w:tentative="1">
+      <w:start w:val="1"/>
+      <w:numFmt w:val="bullet"/>
+      <w:lvlText w:val="o"/>
+      <w:lvlJc w:val="left"/>
+      <w:pPr>
+        <w:ind w:left="2880" w:hanging="360"/>
+      </w:pPr>
+      <w:rPr>
+        <w:rFonts w:ascii="Courier New" w:hAnsi="Courier New" w:cs="Courier New" w:hint="default"/>
+      </w:rPr>
+    </w:lvl>
+    <w:lvl w:ilvl="2" w:tplc="0C090005" w:tentative="1">
+      <w:start w:val="1"/>
+      <w:numFmt w:val="bullet"/>
+      <w:lvlText w:val=""/>
+      <w:lvlJc w:val="left"/>
+      <w:pPr>
+        <w:ind w:left="3600" w:hanging="360"/>
+      </w:pPr>
+      <w:rPr>
+        <w:rFonts w:ascii="Wingdings" w:hAnsi="Wingdings" w:hint="default"/>
+      </w:rPr>
+    </w:lvl>
+    <w:lvl w:ilvl="3" w:tplc="0C090001" w:tentative="1">
+      <w:start w:val="1"/>
+      <w:numFmt w:val="bullet"/>
+      <w:lvlText w:val=""/>
+      <w:lvlJc w:val="left"/>
+      <w:pPr>
+        <w:ind w:left="4320" w:hanging="360"/>
+      </w:pPr>
+      <w:rPr>
+        <w:rFonts w:ascii="Symbol" w:hAnsi="Symbol" w:hint="default"/>
+      </w:rPr>
+    </w:lvl>
+    <w:lvl w:ilvl="4" w:tplc="0C090003" w:tentative="1">
+      <w:start w:val="1"/>
+      <w:numFmt w:val="bullet"/>
+      <w:lvlText w:val="o"/>
+      <w:lvlJc w:val="left"/>
+      <w:pPr>
+        <w:ind w:left="5040" w:hanging="360"/>
+      </w:pPr>
+      <w:rPr>
+        <w:rFonts w:ascii="Courier New" w:hAnsi="Courier New" w:cs="Courier New" w:hint="default"/>
+      </w:rPr>
+    </w:lvl>
+    <w:lvl w:ilvl="5" w:tplc="0C090005" w:tentative="1">
+      <w:start w:val="1"/>
+      <w:numFmt w:val="bullet"/>
+      <w:lvlText w:val=""/>
+      <w:lvlJc w:val="left"/>
+      <w:pPr>
+        <w:ind w:left="5760" w:hanging="360"/>
+      </w:pPr>
+      <w:rPr>
+        <w:rFonts w:ascii="Wingdings" w:hAnsi="Wingdings" w:hint="default"/>
+      </w:rPr>
+    </w:lvl>
+    <w:lvl w:ilvl="6" w:tplc="0C090001" w:tentative="1">
+      <w:start w:val="1"/>
+      <w:numFmt w:val="bullet"/>
+      <w:lvlText w:val=""/>
+      <w:lvlJc w:val="left"/>
+      <w:pPr>
+        <w:ind w:left="6480" w:hanging="360"/>
+      </w:pPr>
+      <w:rPr>
+        <w:rFonts w:ascii="Symbol" w:hAnsi="Symbol" w:hint="default"/>
+      </w:rPr>
+    </w:lvl>
+    <w:lvl w:ilvl="7" w:tplc="0C090003" w:tentative="1">
+      <w:start w:val="1"/>
+      <w:numFmt w:val="bullet"/>
+      <w:lvlText w:val="o"/>
+      <w:lvlJc w:val="left"/>
+      <w:pPr>
+        <w:ind w:left="7200" w:hanging="360"/>
+      </w:pPr>
+      <w:rPr>
+        <w:rFonts w:ascii="Courier New" w:hAnsi="Courier New" w:cs="Courier New" w:hint="default"/>
+      </w:rPr>
+    </w:lvl>
+    <w:lvl w:ilvl="8" w:tplc="0C090005" w:tentative="1">
+      <w:start w:val="1"/>
+      <w:numFmt w:val="bullet"/>
+      <w:lvlText w:val=""/>
+      <w:lvlJc w:val="left"/>
+      <w:pPr>
+        <w:ind w:left="7920" w:hanging="360"/>
+      </w:pPr>
+      <w:rPr>
+        <w:rFonts w:ascii="Wingdings" w:hAnsi="Wingdings" w:hint="default"/>
+      </w:rPr>
+    </w:lvl>
+  </w:abstractNum>
+  <w:abstractNum w:abstractNumId="1" w15:restartNumberingAfterBreak="0">
     <w:nsid w:val="59B66C45"/>
     <w:multiLevelType w:val="hybridMultilevel"/>
     <w:tmpl w:val="BA34F9B2"/>
@@ -193,6 +368,9 @@
     </w:lvl>
   </w:abstractNum>
   <w:num w:numId="1">
+    <w:abstractNumId w:val="1"/>
+  </w:num>
+  <w:num w:numId="2">
     <w:abstractNumId w:val="0"/>
   </w:num>
 </w:numbering>
@@ -915,7 +1093,7 @@
 </file>
 
 <file path=customXml/itemProps1.xml><?xml version="1.0" encoding="utf-8"?>
-<ds:datastoreItem xmlns:ds="http://schemas.openxmlformats.org/officeDocument/2006/customXml" ds:itemID="{D3F2AD01-DCAD-42CB-BAD9-E96D5CE1F3F1}">
+<ds:datastoreItem xmlns:ds="http://schemas.openxmlformats.org/officeDocument/2006/customXml" ds:itemID="{8E962176-E42F-4CFC-B24F-824B960D5A1F}">
   <ds:schemaRefs>
     <ds:schemaRef ds:uri="http://schemas.openxmlformats.org/officeDocument/2006/bibliography"/>
   </ds:schemaRefs>

</xml_diff>